<commit_message>
subir lo de la sesion fase1 actualizado
</commit_message>
<xml_diff>
--- a/Recursos/PL4-Grupo A.docx
+++ b/Recursos/PL4-Grupo A.docx
@@ -15,6 +15,7 @@
           <w:docPartUnique/>
         </w:docPartObj>
       </w:sdtPr>
+      <w:sdtEndPr/>
       <w:sdtContent>
         <w:p>
           <w:pPr>
@@ -60,6 +61,7 @@
                 <w:dataBinding w:prefixMappings="xmlns:ns0='http://schemas.openxmlformats.org/officeDocument/2006/extended-properties'" w:xpath="/ns0:Properties[1]/ns0:Company[1]" w:storeItemID="{6668398D-A668-4E3E-A5EB-62B293D839F1}"/>
                 <w:text/>
               </w:sdtPr>
+              <w:sdtEndPr/>
               <w:sdtContent>
                 <w:tc>
                   <w:tcPr>
@@ -128,6 +130,7 @@
                   <w:dataBinding w:prefixMappings="xmlns:ns0='http://schemas.openxmlformats.org/package/2006/metadata/core-properties' xmlns:ns1='http://purl.org/dc/elements/1.1/'" w:xpath="/ns0:coreProperties[1]/ns1:title[1]" w:storeItemID="{6C3C8BC8-F283-45AE-878A-BAB7291924A1}"/>
                   <w:text/>
                 </w:sdtPr>
+                <w:sdtEndPr/>
                 <w:sdtContent>
                   <w:p>
                     <w:pPr>
@@ -172,6 +175,7 @@
                 <w:dataBinding w:prefixMappings="xmlns:ns0='http://schemas.openxmlformats.org/package/2006/metadata/core-properties' xmlns:ns1='http://purl.org/dc/elements/1.1/'" w:xpath="/ns0:coreProperties[1]/ns1:subject[1]" w:storeItemID="{6C3C8BC8-F283-45AE-878A-BAB7291924A1}"/>
                 <w:text/>
               </w:sdtPr>
+              <w:sdtEndPr/>
               <w:sdtContent>
                 <w:tc>
                   <w:tcPr>
@@ -297,6 +301,16 @@
                   </w:rPr>
                   <w:t>Lino Menéndez de Luarca</w:t>
                 </w:r>
+                <w:r>
+                  <w:rPr>
+                    <w:rFonts w:asciiTheme="majorHAnsi" w:hAnsiTheme="majorHAnsi" w:cstheme="majorHAnsi"/>
+                    <w:b/>
+                    <w:color w:val="FF0000"/>
+                    <w:sz w:val="24"/>
+                    <w:szCs w:val="24"/>
+                  </w:rPr>
+                  <w:t xml:space="preserve"> Trabanco</w:t>
+                </w:r>
               </w:p>
               <w:p>
                 <w:pPr>
@@ -318,8 +332,52 @@
                     <w:sz w:val="24"/>
                     <w:szCs w:val="24"/>
                   </w:rPr>
-                  <w:t>Luis Carlos Hurle….</w:t>
-                </w:r>
+                  <w:t xml:space="preserve">Luis Carlos </w:t>
+                </w:r>
+                <w:proofErr w:type="spellStart"/>
+                <w:r>
+                  <w:rPr>
+                    <w:rFonts w:asciiTheme="majorHAnsi" w:hAnsiTheme="majorHAnsi" w:cstheme="majorHAnsi"/>
+                    <w:b/>
+                    <w:color w:val="FF0000"/>
+                    <w:sz w:val="24"/>
+                    <w:szCs w:val="24"/>
+                  </w:rPr>
+                  <w:t>Hurl</w:t>
+                </w:r>
+                <w:r>
+                  <w:rPr>
+                    <w:rFonts w:asciiTheme="majorHAnsi" w:hAnsiTheme="majorHAnsi" w:cstheme="majorHAnsi"/>
+                    <w:b/>
+                    <w:color w:val="FF0000"/>
+                    <w:sz w:val="24"/>
+                    <w:szCs w:val="24"/>
+                  </w:rPr>
+                  <w:t>é</w:t>
+                </w:r>
+                <w:proofErr w:type="spellEnd"/>
+                <w:r>
+                  <w:rPr>
+                    <w:rFonts w:asciiTheme="majorHAnsi" w:hAnsiTheme="majorHAnsi" w:cstheme="majorHAnsi"/>
+                    <w:b/>
+                    <w:color w:val="FF0000"/>
+                    <w:sz w:val="24"/>
+                    <w:szCs w:val="24"/>
+                  </w:rPr>
+                  <w:t xml:space="preserve"> </w:t>
+                </w:r>
+                <w:proofErr w:type="spellStart"/>
+                <w:r>
+                  <w:rPr>
+                    <w:rFonts w:asciiTheme="majorHAnsi" w:hAnsiTheme="majorHAnsi" w:cstheme="majorHAnsi"/>
+                    <w:b/>
+                    <w:color w:val="FF0000"/>
+                    <w:sz w:val="24"/>
+                    <w:szCs w:val="24"/>
+                  </w:rPr>
+                  <w:t>Fleitas</w:t>
+                </w:r>
+                <w:proofErr w:type="spellEnd"/>
               </w:p>
               <w:p>
                 <w:pPr>
@@ -376,6 +434,7 @@
                     <w:calendar w:val="gregorian"/>
                   </w:date>
                 </w:sdtPr>
+                <w:sdtEndPr/>
                 <w:sdtContent>
                   <w:p>
                     <w:pPr>
@@ -5265,7 +5324,39 @@
               <w:color w:val="000000"/>
               <w:sz w:val="24"/>
             </w:rPr>
-            <w:t>en nuestro caso el tipo 256bits).</w:t>
+            <w:t xml:space="preserve">en nuestro caso el tipo </w:t>
+          </w:r>
+          <w:r>
+            <w:rPr>
+              <w:rFonts w:ascii="Calibri Light" w:hAnsi="Calibri Light" w:cs="Calibri Light"/>
+              <w:color w:val="000000"/>
+              <w:sz w:val="24"/>
+            </w:rPr>
+            <w:t xml:space="preserve">es de </w:t>
+          </w:r>
+          <w:r>
+            <w:rPr>
+              <w:rFonts w:ascii="Calibri Light" w:hAnsi="Calibri Light" w:cs="Calibri Light"/>
+              <w:color w:val="000000"/>
+              <w:sz w:val="24"/>
+            </w:rPr>
+            <w:t>256</w:t>
+          </w:r>
+          <w:r>
+            <w:rPr>
+              <w:rFonts w:ascii="Calibri Light" w:hAnsi="Calibri Light" w:cs="Calibri Light"/>
+              <w:color w:val="000000"/>
+              <w:sz w:val="24"/>
+            </w:rPr>
+            <w:t xml:space="preserve"> </w:t>
+          </w:r>
+          <w:r>
+            <w:rPr>
+              <w:rFonts w:ascii="Calibri Light" w:hAnsi="Calibri Light" w:cs="Calibri Light"/>
+              <w:color w:val="000000"/>
+              <w:sz w:val="24"/>
+            </w:rPr>
+            <w:t>bits).</w:t>
           </w:r>
           <w:r>
             <w:rPr>
@@ -5617,7 +5708,7 @@
               <w:sz w:val="24"/>
               <w:szCs w:val="24"/>
             </w:rPr>
-            <w:t>A diferencia de la primera parte, debemos de liberar un bloque de memoria alineado, debido a esto utilizamos la función</w:t>
+            <w:t>A diferencia de la primera parte, debemos liberar un bloque de memoria alineado, debido a esto utilizamos la función</w:t>
           </w:r>
           <w:r>
             <w:rPr>
@@ -5808,6 +5899,23 @@
         </w:p>
         <w:p>
           <w:pPr>
+            <w:rPr>
+              <w:rFonts w:asciiTheme="majorHAnsi" w:hAnsiTheme="majorHAnsi" w:cstheme="majorHAnsi"/>
+              <w:sz w:val="24"/>
+              <w:szCs w:val="24"/>
+            </w:rPr>
+          </w:pPr>
+          <w:r>
+            <w:rPr>
+              <w:rFonts w:asciiTheme="majorHAnsi" w:hAnsiTheme="majorHAnsi" w:cstheme="majorHAnsi"/>
+              <w:sz w:val="24"/>
+              <w:szCs w:val="24"/>
+            </w:rPr>
+            <w:br w:type="page"/>
+          </w:r>
+        </w:p>
+        <w:p>
+          <w:pPr>
             <w:pStyle w:val="Prrafodelista"/>
             <w:ind w:left="360"/>
             <w:jc w:val="both"/>
@@ -5881,40 +5989,23 @@
               <w:sz w:val="24"/>
               <w:szCs w:val="24"/>
             </w:rPr>
-            <w:t xml:space="preserve"> nos salgan distintos valores aleatorios. A </w:t>
-          </w:r>
-          <w:r>
-            <w:rPr>
-              <w:rFonts w:asciiTheme="majorHAnsi" w:hAnsiTheme="majorHAnsi" w:cstheme="majorHAnsi"/>
-              <w:sz w:val="24"/>
-              <w:szCs w:val="24"/>
-            </w:rPr>
-            <w:t>continuación,</w:t>
-          </w:r>
-          <w:r>
-            <w:rPr>
-              <w:rFonts w:asciiTheme="majorHAnsi" w:hAnsiTheme="majorHAnsi" w:cstheme="majorHAnsi"/>
-              <w:sz w:val="24"/>
-              <w:szCs w:val="24"/>
-            </w:rPr>
-            <w:t xml:space="preserve"> c</w:t>
-          </w:r>
-          <w:r>
-            <w:rPr>
-              <w:rFonts w:asciiTheme="majorHAnsi" w:hAnsiTheme="majorHAnsi" w:cstheme="majorHAnsi"/>
-              <w:sz w:val="24"/>
-              <w:szCs w:val="24"/>
-            </w:rPr>
-            <w:t xml:space="preserve">reamos un array, times, </w:t>
-          </w:r>
-          <w:r>
-            <w:rPr>
-              <w:rFonts w:asciiTheme="majorHAnsi" w:hAnsiTheme="majorHAnsi" w:cstheme="majorHAnsi"/>
-              <w:sz w:val="24"/>
-              <w:szCs w:val="24"/>
-            </w:rPr>
-            <w:lastRenderedPageBreak/>
-            <w:t xml:space="preserve">de tamaño </w:t>
+            <w:t xml:space="preserve"> nos salgan distintos valores aleatorios. </w:t>
+          </w:r>
+          <w:r>
+            <w:rPr>
+              <w:rFonts w:asciiTheme="majorHAnsi" w:hAnsiTheme="majorHAnsi" w:cstheme="majorHAnsi"/>
+              <w:sz w:val="24"/>
+              <w:szCs w:val="24"/>
+            </w:rPr>
+            <w:t>C</w:t>
+          </w:r>
+          <w:r>
+            <w:rPr>
+              <w:rFonts w:asciiTheme="majorHAnsi" w:hAnsiTheme="majorHAnsi" w:cstheme="majorHAnsi"/>
+              <w:sz w:val="24"/>
+              <w:szCs w:val="24"/>
+            </w:rPr>
+            <w:t xml:space="preserve">reamos un array, times, de tamaño </w:t>
           </w:r>
           <w:r>
             <w:rPr>
@@ -6499,14 +6590,16 @@
       </w:r>
       <w:r>
         <w:rPr>
-          <w:rFonts w:ascii="Consolas" w:hAnsi="Consolas" w:cstheme="majorHAnsi"/>
-          <w:szCs w:val="24"/>
-        </w:rPr>
-        <w:t>r</w:t>
-      </w:r>
-      <w:r>
-        <w:rPr>
-          <w:rFonts w:ascii="Consolas" w:hAnsi="Consolas" w:cstheme="majorHAnsi"/>
+          <w:rFonts w:asciiTheme="majorHAnsi" w:hAnsiTheme="majorHAnsi" w:cstheme="majorHAnsi"/>
+          <w:sz w:val="24"/>
+          <w:szCs w:val="24"/>
+        </w:rPr>
+        <w:t>R</w:t>
+      </w:r>
+      <w:r>
+        <w:rPr>
+          <w:rFonts w:asciiTheme="majorHAnsi" w:hAnsiTheme="majorHAnsi" w:cstheme="majorHAnsi"/>
+          <w:sz w:val="24"/>
           <w:szCs w:val="24"/>
         </w:rPr>
         <w:t xml:space="preserve"> </w:t>
@@ -6609,8 +6702,36 @@
           <w:sz w:val="24"/>
           <w:szCs w:val="24"/>
         </w:rPr>
-        <w:t xml:space="preserve">Luego de haberlo creado con la función </w:t>
-      </w:r>
+        <w:t>Después</w:t>
+      </w:r>
+      <w:r>
+        <w:rPr>
+          <w:rFonts w:asciiTheme="majorHAnsi" w:hAnsiTheme="majorHAnsi" w:cstheme="majorHAnsi"/>
+          <w:color w:val="000000" w:themeColor="text1"/>
+          <w:sz w:val="24"/>
+          <w:szCs w:val="24"/>
+        </w:rPr>
+        <w:t xml:space="preserve"> de haber</w:t>
+      </w:r>
+      <w:r>
+        <w:rPr>
+          <w:rFonts w:asciiTheme="majorHAnsi" w:hAnsiTheme="majorHAnsi" w:cstheme="majorHAnsi"/>
+          <w:color w:val="000000" w:themeColor="text1"/>
+          <w:sz w:val="24"/>
+          <w:szCs w:val="24"/>
+        </w:rPr>
+        <w:t>lo</w:t>
+      </w:r>
+      <w:r>
+        <w:rPr>
+          <w:rFonts w:asciiTheme="majorHAnsi" w:hAnsiTheme="majorHAnsi" w:cstheme="majorHAnsi"/>
+          <w:color w:val="000000" w:themeColor="text1"/>
+          <w:sz w:val="24"/>
+          <w:szCs w:val="24"/>
+        </w:rPr>
+        <w:t xml:space="preserve"> creado con la función </w:t>
+      </w:r>
+      <w:proofErr w:type="spellStart"/>
       <w:proofErr w:type="gramStart"/>
       <w:r>
         <w:rPr>
@@ -6618,59 +6739,86 @@
           <w:color w:val="000000" w:themeColor="text1"/>
           <w:szCs w:val="24"/>
         </w:rPr>
-        <w:t>malloc(</w:t>
-      </w:r>
-      <w:proofErr w:type="gramEnd"/>
+        <w:t>malloc</w:t>
+      </w:r>
+      <w:proofErr w:type="spellEnd"/>
       <w:r>
         <w:rPr>
           <w:rFonts w:ascii="Consolas" w:hAnsi="Consolas" w:cstheme="majorHAnsi"/>
           <w:color w:val="000000" w:themeColor="text1"/>
           <w:szCs w:val="24"/>
         </w:rPr>
-        <w:t>)</w:t>
-      </w:r>
-      <w:r>
-        <w:rPr>
-          <w:rFonts w:asciiTheme="majorHAnsi" w:hAnsiTheme="majorHAnsi" w:cstheme="majorHAnsi"/>
-          <w:color w:val="000000" w:themeColor="text1"/>
-          <w:sz w:val="24"/>
-          <w:szCs w:val="24"/>
-        </w:rPr>
-        <w:t xml:space="preserve">, mediante un bucle guardamos en </w:t>
-      </w:r>
-      <w:r>
-        <w:rPr>
-          <w:rFonts w:asciiTheme="majorHAnsi" w:hAnsiTheme="majorHAnsi" w:cstheme="majorHAnsi"/>
-          <w:color w:val="000000" w:themeColor="text1"/>
-          <w:sz w:val="24"/>
-          <w:szCs w:val="24"/>
-        </w:rPr>
-        <w:t xml:space="preserve">cada posición el resultado de la </w:t>
-      </w:r>
-      <w:r>
-        <w:rPr>
-          <w:rFonts w:asciiTheme="majorHAnsi" w:hAnsiTheme="majorHAnsi" w:cstheme="majorHAnsi"/>
-          <w:color w:val="000000" w:themeColor="text1"/>
-          <w:sz w:val="24"/>
-          <w:szCs w:val="24"/>
-        </w:rPr>
-        <w:t>operación</w:t>
-      </w:r>
-      <w:r>
-        <w:rPr>
-          <w:rFonts w:asciiTheme="majorHAnsi" w:hAnsiTheme="majorHAnsi" w:cstheme="majorHAnsi"/>
-          <w:color w:val="000000" w:themeColor="text1"/>
-          <w:sz w:val="24"/>
-          <w:szCs w:val="24"/>
-        </w:rPr>
-        <w:t xml:space="preserve">. Finalmente dependiendo del valor de </w:t>
-      </w:r>
+        <w:t>(</w:t>
+      </w:r>
+      <w:proofErr w:type="gramEnd"/>
       <w:r>
         <w:rPr>
           <w:rFonts w:ascii="Consolas" w:hAnsi="Consolas" w:cstheme="majorHAnsi"/>
           <w:color w:val="000000" w:themeColor="text1"/>
           <w:szCs w:val="24"/>
         </w:rPr>
+        <w:t>)</w:t>
+      </w:r>
+      <w:r>
+        <w:rPr>
+          <w:rFonts w:asciiTheme="majorHAnsi" w:hAnsiTheme="majorHAnsi" w:cstheme="majorHAnsi"/>
+          <w:color w:val="000000" w:themeColor="text1"/>
+          <w:sz w:val="24"/>
+          <w:szCs w:val="24"/>
+        </w:rPr>
+        <w:t>, mediante un bucle</w:t>
+      </w:r>
+      <w:r>
+        <w:rPr>
+          <w:rFonts w:asciiTheme="majorHAnsi" w:hAnsiTheme="majorHAnsi" w:cstheme="majorHAnsi"/>
+          <w:color w:val="000000" w:themeColor="text1"/>
+          <w:sz w:val="24"/>
+          <w:szCs w:val="24"/>
+        </w:rPr>
+        <w:t>,</w:t>
+      </w:r>
+      <w:r>
+        <w:rPr>
+          <w:rFonts w:asciiTheme="majorHAnsi" w:hAnsiTheme="majorHAnsi" w:cstheme="majorHAnsi"/>
+          <w:color w:val="000000" w:themeColor="text1"/>
+          <w:sz w:val="24"/>
+          <w:szCs w:val="24"/>
+        </w:rPr>
+        <w:t xml:space="preserve"> guardamos en </w:t>
+      </w:r>
+      <w:r>
+        <w:rPr>
+          <w:rFonts w:asciiTheme="majorHAnsi" w:hAnsiTheme="majorHAnsi" w:cstheme="majorHAnsi"/>
+          <w:color w:val="000000" w:themeColor="text1"/>
+          <w:sz w:val="24"/>
+          <w:szCs w:val="24"/>
+        </w:rPr>
+        <w:t xml:space="preserve">cada posición el resultado de la </w:t>
+      </w:r>
+      <w:r>
+        <w:rPr>
+          <w:rFonts w:asciiTheme="majorHAnsi" w:hAnsiTheme="majorHAnsi" w:cstheme="majorHAnsi"/>
+          <w:color w:val="000000" w:themeColor="text1"/>
+          <w:sz w:val="24"/>
+          <w:szCs w:val="24"/>
+        </w:rPr>
+        <w:t>operación</w:t>
+      </w:r>
+      <w:r>
+        <w:rPr>
+          <w:rFonts w:asciiTheme="majorHAnsi" w:hAnsiTheme="majorHAnsi" w:cstheme="majorHAnsi"/>
+          <w:color w:val="000000" w:themeColor="text1"/>
+          <w:sz w:val="24"/>
+          <w:szCs w:val="24"/>
+        </w:rPr>
+        <w:t xml:space="preserve">. Finalmente dependiendo del valor de </w:t>
+      </w:r>
+      <w:r>
+        <w:rPr>
+          <w:rFonts w:ascii="Consolas" w:hAnsi="Consolas" w:cstheme="majorHAnsi"/>
+          <w:color w:val="000000" w:themeColor="text1"/>
+          <w:szCs w:val="24"/>
+        </w:rPr>
         <w:t>PRINT_FUNCTIONS</w:t>
       </w:r>
       <w:r>
@@ -6719,6 +6867,23 @@
       </w:r>
       <w:r>
         <w:t xml:space="preserve"> </w:t>
+      </w:r>
+    </w:p>
+    <w:p>
+      <w:pPr>
+        <w:rPr>
+          <w:rFonts w:asciiTheme="majorHAnsi" w:hAnsiTheme="majorHAnsi" w:cstheme="majorHAnsi"/>
+          <w:sz w:val="24"/>
+          <w:szCs w:val="24"/>
+        </w:rPr>
+      </w:pPr>
+      <w:r>
+        <w:rPr>
+          <w:rFonts w:asciiTheme="majorHAnsi" w:hAnsiTheme="majorHAnsi" w:cstheme="majorHAnsi"/>
+          <w:sz w:val="24"/>
+          <w:szCs w:val="24"/>
+        </w:rPr>
+        <w:br w:type="page"/>
       </w:r>
     </w:p>
     <w:p>
@@ -6947,7 +7112,6 @@
           <w:rFonts w:ascii="Calibri Light" w:hAnsi="Calibri Light" w:cs="Calibri Light"/>
           <w:sz w:val="24"/>
         </w:rPr>
-        <w:lastRenderedPageBreak/>
         <w:t>Esta operación cuenta el número de valores positivos del vector W, para ello i</w:t>
       </w:r>
       <w:r>
@@ -7312,23 +7476,6 @@
     </w:p>
     <w:p>
       <w:pPr>
-        <w:rPr>
-          <w:rFonts w:asciiTheme="majorHAnsi" w:hAnsiTheme="majorHAnsi" w:cstheme="majorHAnsi"/>
-          <w:sz w:val="24"/>
-          <w:szCs w:val="24"/>
-        </w:rPr>
-      </w:pPr>
-      <w:r>
-        <w:rPr>
-          <w:rFonts w:asciiTheme="majorHAnsi" w:hAnsiTheme="majorHAnsi" w:cstheme="majorHAnsi"/>
-          <w:sz w:val="24"/>
-          <w:szCs w:val="24"/>
-        </w:rPr>
-        <w:br w:type="page"/>
-      </w:r>
-    </w:p>
-    <w:p>
-      <w:pPr>
         <w:pStyle w:val="Prrafodelista"/>
         <w:ind w:left="360"/>
         <w:jc w:val="both"/>
@@ -7487,7 +7634,23 @@
           <w:sz w:val="24"/>
           <w:szCs w:val="24"/>
         </w:rPr>
-        <w:t>asique hemos trabajado con esa extensión SIMD.</w:t>
+        <w:t>así</w:t>
+      </w:r>
+      <w:r>
+        <w:rPr>
+          <w:rFonts w:asciiTheme="majorHAnsi" w:hAnsiTheme="majorHAnsi" w:cstheme="majorHAnsi"/>
+          <w:sz w:val="24"/>
+          <w:szCs w:val="24"/>
+        </w:rPr>
+        <w:t xml:space="preserve"> </w:t>
+      </w:r>
+      <w:r>
+        <w:rPr>
+          <w:rFonts w:asciiTheme="majorHAnsi" w:hAnsiTheme="majorHAnsi" w:cstheme="majorHAnsi"/>
+          <w:sz w:val="24"/>
+          <w:szCs w:val="24"/>
+        </w:rPr>
+        <w:t>que hemos trabajado con esa extensión SIMD.</w:t>
       </w:r>
     </w:p>
     <w:p>
@@ -8286,17 +8449,7 @@
           <w:sz w:val="24"/>
           <w:szCs w:val="24"/>
         </w:rPr>
-        <w:t xml:space="preserve"> a 2 las 8 part</w:t>
-      </w:r>
-      <w:bookmarkStart w:id="14" w:name="_GoBack"/>
-      <w:bookmarkEnd w:id="14"/>
-      <w:r>
-        <w:rPr>
-          <w:rFonts w:asciiTheme="majorHAnsi" w:hAnsiTheme="majorHAnsi" w:cstheme="majorHAnsi"/>
-          <w:sz w:val="24"/>
-          <w:szCs w:val="24"/>
-        </w:rPr>
-        <w:t xml:space="preserve">es </w:t>
+        <w:t xml:space="preserve"> a 2 las 8 partes </w:t>
       </w:r>
       <w:r>
         <w:rPr>
@@ -8828,7 +8981,25 @@
           <w:sz w:val="24"/>
           <w:szCs w:val="24"/>
         </w:rPr>
-        <w:t xml:space="preserve"> A continuación esta variable se divide entre </w:t>
+        <w:t xml:space="preserve"> </w:t>
+      </w:r>
+      <w:r>
+        <w:rPr>
+          <w:rFonts w:asciiTheme="majorHAnsi" w:hAnsiTheme="majorHAnsi" w:cstheme="majorHAnsi"/>
+          <w:color w:val="000000" w:themeColor="text1"/>
+          <w:sz w:val="24"/>
+          <w:szCs w:val="24"/>
+        </w:rPr>
+        <w:t>Esta</w:t>
+      </w:r>
+      <w:r>
+        <w:rPr>
+          <w:rFonts w:asciiTheme="majorHAnsi" w:hAnsiTheme="majorHAnsi" w:cstheme="majorHAnsi"/>
+          <w:color w:val="000000" w:themeColor="text1"/>
+          <w:sz w:val="24"/>
+          <w:szCs w:val="24"/>
+        </w:rPr>
+        <w:t xml:space="preserve"> variable se divide entre </w:t>
       </w:r>
       <w:r>
         <w:rPr>
@@ -9483,7 +9654,7 @@
           <w:szCs w:val="24"/>
         </w:rPr>
       </w:pPr>
-      <w:bookmarkStart w:id="15" w:name="_Toc500213333"/>
+      <w:bookmarkStart w:id="14" w:name="_Toc500213333"/>
       <w:r>
         <w:rPr>
           <w:rFonts w:asciiTheme="majorHAnsi" w:hAnsiTheme="majorHAnsi" w:cstheme="majorHAnsi"/>
@@ -9494,7 +9665,7 @@
         <w:lastRenderedPageBreak/>
         <w:t>Operación Count Positives</w:t>
       </w:r>
-      <w:bookmarkEnd w:id="15"/>
+      <w:bookmarkEnd w:id="14"/>
     </w:p>
     <w:p>
       <w:pPr>
@@ -10281,7 +10452,7 @@
           <w:szCs w:val="24"/>
         </w:rPr>
       </w:pPr>
-      <w:bookmarkStart w:id="16" w:name="_Toc500213334"/>
+      <w:bookmarkStart w:id="15" w:name="_Toc500213334"/>
       <w:r>
         <w:rPr>
           <w:rFonts w:asciiTheme="majorHAnsi" w:hAnsiTheme="majorHAnsi" w:cstheme="majorHAnsi"/>
@@ -10291,7 +10462,7 @@
         </w:rPr>
         <w:t>Operación Sub</w:t>
       </w:r>
-      <w:bookmarkEnd w:id="16"/>
+      <w:bookmarkEnd w:id="15"/>
     </w:p>
     <w:p>
       <w:pPr>
@@ -10360,25 +10531,49 @@
           <w:sz w:val="24"/>
           <w:szCs w:val="24"/>
         </w:rPr>
-        <w:t>Para realizar esta operación primero debemos de inicializar el vector V,</w:t>
-      </w:r>
-    </w:p>
-    <w:p>
-      <w:pPr>
-        <w:jc w:val="both"/>
-        <w:rPr>
-          <w:rFonts w:asciiTheme="majorHAnsi" w:hAnsiTheme="majorHAnsi" w:cstheme="majorHAnsi"/>
-          <w:sz w:val="24"/>
-          <w:szCs w:val="24"/>
-        </w:rPr>
-      </w:pPr>
-      <w:r>
-        <w:rPr>
-          <w:rFonts w:asciiTheme="majorHAnsi" w:hAnsiTheme="majorHAnsi" w:cstheme="majorHAnsi"/>
-          <w:sz w:val="24"/>
-          <w:szCs w:val="24"/>
-        </w:rPr>
-        <w:t xml:space="preserve">Que según la definición es un vector dado por la multiplicación de cada valor de </w:t>
+        <w:t>Para realizar esta operación primero debemos inicializar el vector V,</w:t>
+      </w:r>
+      <w:r>
+        <w:rPr>
+          <w:rFonts w:asciiTheme="majorHAnsi" w:hAnsiTheme="majorHAnsi" w:cstheme="majorHAnsi"/>
+          <w:sz w:val="24"/>
+          <w:szCs w:val="24"/>
+        </w:rPr>
+        <w:t xml:space="preserve"> </w:t>
+      </w:r>
+      <w:bookmarkStart w:id="16" w:name="_GoBack"/>
+      <w:bookmarkEnd w:id="16"/>
+      <w:r>
+        <w:rPr>
+          <w:rFonts w:asciiTheme="majorHAnsi" w:hAnsiTheme="majorHAnsi" w:cstheme="majorHAnsi"/>
+          <w:sz w:val="24"/>
+          <w:szCs w:val="24"/>
+        </w:rPr>
+        <w:t>que según</w:t>
+      </w:r>
+      <w:r>
+        <w:rPr>
+          <w:rFonts w:asciiTheme="majorHAnsi" w:hAnsiTheme="majorHAnsi" w:cstheme="majorHAnsi"/>
+          <w:sz w:val="24"/>
+          <w:szCs w:val="24"/>
+        </w:rPr>
+        <w:t xml:space="preserve"> la definición</w:t>
+      </w:r>
+      <w:r>
+        <w:rPr>
+          <w:rFonts w:asciiTheme="majorHAnsi" w:hAnsiTheme="majorHAnsi" w:cstheme="majorHAnsi"/>
+          <w:sz w:val="24"/>
+          <w:szCs w:val="24"/>
+        </w:rPr>
+        <w:t>,</w:t>
+      </w:r>
+      <w:r>
+        <w:rPr>
+          <w:rFonts w:asciiTheme="majorHAnsi" w:hAnsiTheme="majorHAnsi" w:cstheme="majorHAnsi"/>
+          <w:sz w:val="24"/>
+          <w:szCs w:val="24"/>
+        </w:rPr>
+        <w:t xml:space="preserve"> es un vector dado por la multiplicación de cada valor de </w:t>
       </w:r>
       <w:r>
         <w:rPr>
@@ -11243,15 +11438,7 @@
           <w:sz w:val="24"/>
           <w:szCs w:val="24"/>
         </w:rPr>
-        <w:t xml:space="preserve"> tal como indica el enunciado del trabajo</w:t>
-      </w:r>
-      <w:r>
-        <w:rPr>
-          <w:rFonts w:asciiTheme="majorHAnsi" w:hAnsiTheme="majorHAnsi" w:cstheme="majorHAnsi"/>
-          <w:sz w:val="24"/>
-          <w:szCs w:val="24"/>
-        </w:rPr>
-        <w:t>.</w:t>
+        <w:t xml:space="preserve"> tal como indica el enunciado del trabajo.</w:t>
       </w:r>
     </w:p>
     <w:p>
@@ -11770,6 +11957,7 @@
         <w:docPartUnique/>
       </w:docPartObj>
     </w:sdtPr>
+    <w:sdtEndPr/>
     <w:sdtContent>
       <w:p>
         <w:pPr>
@@ -11795,7 +11983,7 @@
           <w:rPr>
             <w:noProof/>
           </w:rPr>
-          <w:t>16</w:t>
+          <w:t>8</w:t>
         </w:r>
         <w:r>
           <w:fldChar w:fldCharType="end"/>
@@ -11859,7 +12047,7 @@
         <v:path o:extrusionok="f" gradientshapeok="t" o:connecttype="rect"/>
         <o:lock v:ext="edit" aspectratio="t"/>
       </v:shapetype>
-      <v:shape id="_x0000_i1066" type="#_x0000_t75" style="width:11.25pt;height:11.25pt" o:bullet="t">
+      <v:shape id="_x0000_i1035" type="#_x0000_t75" style="width:11.25pt;height:11.25pt" o:bullet="t">
         <v:imagedata r:id="rId1" o:title="mso1BD0"/>
       </v:shape>
     </w:pict>
@@ -16575,6 +16763,7 @@
   </w:compat>
   <w:rsids>
     <w:rsidRoot w:val="00926A12"/>
+    <w:rsid w:val="000B12D1"/>
     <w:rsid w:val="00321066"/>
     <w:rsid w:val="004E65F2"/>
     <w:rsid w:val="005E27F0"/>
@@ -17402,7 +17591,7 @@
 </file>
 
 <file path=customXml/itemProps2.xml><?xml version="1.0" encoding="utf-8"?>
-<ds:datastoreItem xmlns:ds="http://schemas.openxmlformats.org/officeDocument/2006/customXml" ds:itemID="{2D5FDE0E-6B71-471F-8E39-B475F1373BDA}">
+<ds:datastoreItem xmlns:ds="http://schemas.openxmlformats.org/officeDocument/2006/customXml" ds:itemID="{23045465-D2B0-4C8A-A954-64037CFC3CF0}">
   <ds:schemaRefs>
     <ds:schemaRef ds:uri="http://schemas.openxmlformats.org/officeDocument/2006/bibliography"/>
   </ds:schemaRefs>

</xml_diff>